<commit_message>
Updated solutions to assignment 8
</commit_message>
<xml_diff>
--- a/Assignments/Assignment 8 answers.docx
+++ b/Assignments/Assignment 8 answers.docx
@@ -1097,16 +1097,7 @@
                 <w:sz w:val="29"/>
                 <w:szCs w:val="23"/>
               </w:rPr>
-              <m:t>dw</m:t>
-            </m:r>
-            <m:r>
-              <w:rPr>
-                <w:rFonts w:ascii="Cambria Math" w:eastAsiaTheme="minorEastAsia" w:hAnsi="Cambria Math" w:cs="Times New Roman"/>
-                <w:color w:val="000000"/>
-                <w:sz w:val="29"/>
-                <w:szCs w:val="23"/>
-              </w:rPr>
-              <m:t>0</m:t>
+              <m:t>dw0</m:t>
             </m:r>
           </m:den>
         </m:f>
@@ -1119,17 +1110,7 @@
           <w:szCs w:val="23"/>
           <w:vertAlign w:val="subscript"/>
         </w:rPr>
-        <w:t xml:space="preserve"> </w:t>
-      </w:r>
-      <w:r>
-        <w:rPr>
-          <w:rFonts w:ascii="Times New Roman" w:hAnsi="Times New Roman" w:cs="Times New Roman"/>
-          <w:color w:val="000000"/>
-          <w:sz w:val="29"/>
-          <w:szCs w:val="23"/>
-          <w:vertAlign w:val="subscript"/>
-        </w:rPr>
-        <w:t xml:space="preserve"> </w:t>
+        <w:t xml:space="preserve">  </w:t>
       </w:r>
       <w:proofErr w:type="gramStart"/>
       <w:r>
@@ -1813,8 +1794,19 @@
           <w:sz w:val="29"/>
           <w:szCs w:val="23"/>
         </w:rPr>
-        <w:t>Gradient =  [</w:t>
-      </w:r>
+        <w:t xml:space="preserve">Gradient </w:t>
+      </w:r>
+      <w:proofErr w:type="gramStart"/>
+      <w:r>
+        <w:rPr>
+          <w:rFonts w:ascii="Times New Roman" w:eastAsiaTheme="minorEastAsia" w:hAnsi="Times New Roman" w:cs="Times New Roman"/>
+          <w:color w:val="000000"/>
+          <w:sz w:val="29"/>
+          <w:szCs w:val="23"/>
+        </w:rPr>
+        <w:t>=  [</w:t>
+      </w:r>
+      <w:proofErr w:type="gramEnd"/>
       <m:oMath>
         <m:f>
           <m:fPr>
@@ -1897,17 +1889,7 @@
           <w:sz w:val="29"/>
           <w:szCs w:val="23"/>
         </w:rPr>
-        <w:t>-2(</w:t>
-      </w:r>
-      <w:proofErr w:type="gramStart"/>
-      <w:r>
-        <w:rPr>
-          <w:rFonts w:ascii="Times New Roman" w:eastAsiaTheme="minorEastAsia" w:hAnsi="Times New Roman" w:cs="Times New Roman"/>
-          <w:color w:val="000000"/>
-          <w:sz w:val="29"/>
-          <w:szCs w:val="23"/>
-        </w:rPr>
-        <w:t>y</w:t>
+        <w:t>-2(y</w:t>
       </w:r>
       <w:r>
         <w:rPr>
@@ -1920,7 +1902,6 @@
         <w:t>(</w:t>
       </w:r>
       <w:proofErr w:type="spellStart"/>
-      <w:proofErr w:type="gramEnd"/>
       <w:r>
         <w:rPr>
           <w:rFonts w:ascii="Times New Roman" w:eastAsiaTheme="minorEastAsia" w:hAnsi="Times New Roman" w:cs="Times New Roman"/>
@@ -2038,16 +2019,7 @@
           <w:sz w:val="29"/>
           <w:szCs w:val="23"/>
         </w:rPr>
-        <w:t>)</w:t>
-      </w:r>
-      <w:r>
-        <w:rPr>
-          <w:rFonts w:ascii="Times New Roman" w:eastAsiaTheme="minorEastAsia" w:hAnsi="Times New Roman" w:cs="Times New Roman"/>
-          <w:color w:val="000000"/>
-          <w:sz w:val="29"/>
-          <w:szCs w:val="23"/>
-        </w:rPr>
-        <w:t xml:space="preserve">,  </w:t>
+        <w:t xml:space="preserve">),  </w:t>
       </w:r>
       <m:oMath>
         <m:f>
@@ -2280,16 +2252,7 @@
           <w:sz w:val="29"/>
           <w:szCs w:val="23"/>
         </w:rPr>
-        <w:t>)</w:t>
-      </w:r>
-      <w:r>
-        <w:rPr>
-          <w:rFonts w:ascii="Times New Roman" w:eastAsiaTheme="minorEastAsia" w:hAnsi="Times New Roman" w:cs="Times New Roman"/>
-          <w:color w:val="000000"/>
-          <w:sz w:val="29"/>
-          <w:szCs w:val="23"/>
-        </w:rPr>
-        <w:t>]</w:t>
+        <w:t>)]</w:t>
       </w:r>
     </w:p>
     <w:p>
@@ -2429,25 +2392,16 @@
           <w:sz w:val="29"/>
           <w:szCs w:val="23"/>
         </w:rPr>
-        <w:t xml:space="preserve">Assuming </w:t>
-      </w:r>
-      <w:r>
-        <w:rPr>
-          <w:rFonts w:ascii="Times New Roman" w:hAnsi="Times New Roman" w:cs="Times New Roman"/>
-          <w:color w:val="000000"/>
-          <w:sz w:val="29"/>
-          <w:szCs w:val="23"/>
-        </w:rPr>
-        <w:t xml:space="preserve">step-factor </w:t>
-      </w:r>
-      <w:r>
-        <w:rPr>
-          <w:rFonts w:ascii="Times New Roman" w:hAnsi="Times New Roman" w:cs="Times New Roman"/>
-          <w:color w:val="000000"/>
-          <w:sz w:val="29"/>
-          <w:szCs w:val="23"/>
-        </w:rPr>
-        <w:t>α = 0.</w:t>
+        <w:t>Assuming step-size</w:t>
+      </w:r>
+      <w:r>
+        <w:rPr>
+          <w:rFonts w:ascii="Times New Roman" w:hAnsi="Times New Roman" w:cs="Times New Roman"/>
+          <w:color w:val="000000"/>
+          <w:sz w:val="29"/>
+          <w:szCs w:val="23"/>
+        </w:rPr>
+        <w:t xml:space="preserve"> α = 0.</w:t>
       </w:r>
       <w:r>
         <w:rPr>
@@ -2465,7 +2419,16 @@
           <w:sz w:val="29"/>
           <w:szCs w:val="23"/>
         </w:rPr>
-        <w:t>00007.</w:t>
+        <w:t>00042</w:t>
+      </w:r>
+      <w:r>
+        <w:rPr>
+          <w:rFonts w:ascii="Times New Roman" w:hAnsi="Times New Roman" w:cs="Times New Roman"/>
+          <w:color w:val="000000"/>
+          <w:sz w:val="29"/>
+          <w:szCs w:val="23"/>
+        </w:rPr>
+        <w:t>.</w:t>
       </w:r>
     </w:p>
     <w:p>
@@ -2584,7 +2547,18 @@
           <w:sz w:val="29"/>
           <w:szCs w:val="23"/>
         </w:rPr>
-        <w:t>E(</w:t>
+        <w:t>E</w:t>
+      </w:r>
+      <w:bookmarkStart w:id="0" w:name="_GoBack"/>
+      <w:bookmarkEnd w:id="0"/>
+      <w:r>
+        <w:rPr>
+          <w:rFonts w:ascii="Times New Roman" w:hAnsi="Times New Roman" w:cs="Times New Roman"/>
+          <w:color w:val="000000"/>
+          <w:sz w:val="29"/>
+          <w:szCs w:val="23"/>
+        </w:rPr>
+        <w:t>(</w:t>
       </w:r>
       <w:proofErr w:type="gramEnd"/>
       <w:r>
@@ -2632,25 +2606,7 @@
           <w:sz w:val="29"/>
           <w:szCs w:val="23"/>
         </w:rPr>
-        <w:t>)</w:t>
-      </w:r>
-      <w:r>
-        <w:rPr>
-          <w:rFonts w:ascii="Times New Roman" w:hAnsi="Times New Roman" w:cs="Times New Roman"/>
-          <w:color w:val="000000"/>
-          <w:sz w:val="29"/>
-          <w:szCs w:val="23"/>
-        </w:rPr>
-        <w:t xml:space="preserve">; </w:t>
-      </w:r>
-      <w:r>
-        <w:rPr>
-          <w:rFonts w:ascii="Times New Roman" w:hAnsi="Times New Roman" w:cs="Times New Roman"/>
-          <w:color w:val="000000"/>
-          <w:sz w:val="29"/>
-          <w:szCs w:val="23"/>
-        </w:rPr>
-        <w:t>w</w:t>
+        <w:t>); w</w:t>
       </w:r>
       <w:r>
         <w:rPr>
@@ -2722,16 +2678,7 @@
                 <w:sz w:val="29"/>
                 <w:szCs w:val="23"/>
               </w:rPr>
-              <m:t>dw</m:t>
-            </m:r>
-            <m:r>
-              <w:rPr>
-                <w:rFonts w:ascii="Cambria Math" w:eastAsiaTheme="minorEastAsia" w:hAnsi="Cambria Math" w:cs="Times New Roman"/>
-                <w:color w:val="000000"/>
-                <w:sz w:val="29"/>
-                <w:szCs w:val="23"/>
-              </w:rPr>
-              <m:t>1</m:t>
+              <m:t>dw1</m:t>
             </m:r>
           </m:den>
         </m:f>
@@ -2889,6 +2836,15 @@
           <w:sz w:val="29"/>
           <w:szCs w:val="23"/>
         </w:rPr>
+        <w:t xml:space="preserve"> – 0.</w:t>
+      </w:r>
+      <w:r>
+        <w:rPr>
+          <w:rFonts w:ascii="Times New Roman" w:hAnsi="Times New Roman" w:cs="Times New Roman"/>
+          <w:color w:val="000000"/>
+          <w:sz w:val="29"/>
+          <w:szCs w:val="23"/>
+        </w:rPr>
         <w:t xml:space="preserve"> </w:t>
       </w:r>
       <w:r>
@@ -2898,43 +2854,7 @@
           <w:sz w:val="29"/>
           <w:szCs w:val="23"/>
         </w:rPr>
-        <w:t>–</w:t>
-      </w:r>
-      <w:r>
-        <w:rPr>
-          <w:rFonts w:ascii="Times New Roman" w:hAnsi="Times New Roman" w:cs="Times New Roman"/>
-          <w:color w:val="000000"/>
-          <w:sz w:val="29"/>
-          <w:szCs w:val="23"/>
-        </w:rPr>
-        <w:t xml:space="preserve"> </w:t>
-      </w:r>
-      <w:r>
-        <w:rPr>
-          <w:rFonts w:ascii="Times New Roman" w:hAnsi="Times New Roman" w:cs="Times New Roman"/>
-          <w:color w:val="000000"/>
-          <w:sz w:val="29"/>
-          <w:szCs w:val="23"/>
-        </w:rPr>
-        <w:t>0.</w:t>
-      </w:r>
-      <w:r>
-        <w:rPr>
-          <w:rFonts w:ascii="Times New Roman" w:hAnsi="Times New Roman" w:cs="Times New Roman"/>
-          <w:color w:val="000000"/>
-          <w:sz w:val="29"/>
-          <w:szCs w:val="23"/>
-        </w:rPr>
-        <w:t xml:space="preserve"> </w:t>
-      </w:r>
-      <w:r>
-        <w:rPr>
-          <w:rFonts w:ascii="Times New Roman" w:hAnsi="Times New Roman" w:cs="Times New Roman"/>
-          <w:color w:val="000000"/>
-          <w:sz w:val="29"/>
-          <w:szCs w:val="23"/>
-        </w:rPr>
-        <w:t>00007</w:t>
+        <w:t>00042</w:t>
       </w:r>
       <w:r>
         <w:rPr>
@@ -3256,7 +3176,7 @@
           <w:sz w:val="29"/>
           <w:szCs w:val="23"/>
         </w:rPr>
-        <w:t>00007</w:t>
+        <w:t>00042</w:t>
       </w:r>
       <w:r>
         <w:rPr>
@@ -3418,16 +3338,7 @@
           <w:sz w:val="29"/>
           <w:szCs w:val="23"/>
         </w:rPr>
-        <w:t xml:space="preserve"> </w:t>
-      </w:r>
-      <w:r>
-        <w:rPr>
-          <w:rFonts w:ascii="Times New Roman" w:eastAsiaTheme="minorEastAsia" w:hAnsi="Times New Roman" w:cs="Times New Roman"/>
-          <w:color w:val="000000"/>
-          <w:sz w:val="29"/>
-          <w:szCs w:val="23"/>
-        </w:rPr>
-        <w:t>(</w:t>
+        <w:t xml:space="preserve"> (</w:t>
       </w:r>
       <w:proofErr w:type="gramStart"/>
       <w:r>
@@ -3791,7 +3702,25 @@
           <w:sz w:val="29"/>
           <w:szCs w:val="23"/>
         </w:rPr>
-        <w:t xml:space="preserve">The largest α for which there is convergence is about 0.00007. So, for the below calculations, </w:t>
+        <w:t>The largest α for which ther</w:t>
+      </w:r>
+      <w:r>
+        <w:rPr>
+          <w:rFonts w:ascii="Times New Roman" w:hAnsi="Times New Roman" w:cs="Times New Roman"/>
+          <w:color w:val="000000"/>
+          <w:sz w:val="29"/>
+          <w:szCs w:val="23"/>
+        </w:rPr>
+        <w:t>e is convergence is about 0.00042</w:t>
+      </w:r>
+      <w:r>
+        <w:rPr>
+          <w:rFonts w:ascii="Times New Roman" w:hAnsi="Times New Roman" w:cs="Times New Roman"/>
+          <w:color w:val="000000"/>
+          <w:sz w:val="29"/>
+          <w:szCs w:val="23"/>
+        </w:rPr>
+        <w:t xml:space="preserve">. So, for the below calculations, </w:t>
       </w:r>
       <w:r>
         <w:rPr>
@@ -3809,25 +3738,7 @@
           <w:sz w:val="29"/>
           <w:szCs w:val="23"/>
         </w:rPr>
-        <w:t xml:space="preserve"> </w:t>
-      </w:r>
-      <w:r>
-        <w:rPr>
-          <w:rFonts w:ascii="Times New Roman" w:hAnsi="Times New Roman" w:cs="Times New Roman"/>
-          <w:color w:val="000000"/>
-          <w:sz w:val="29"/>
-          <w:szCs w:val="23"/>
-        </w:rPr>
-        <w:t>α</w:t>
-      </w:r>
-      <w:r>
-        <w:rPr>
-          <w:rFonts w:ascii="Times New Roman" w:hAnsi="Times New Roman" w:cs="Times New Roman"/>
-          <w:color w:val="000000"/>
-          <w:sz w:val="29"/>
-          <w:szCs w:val="23"/>
-        </w:rPr>
-        <w:t xml:space="preserve"> = 0.00007</w:t>
+        <w:t xml:space="preserve"> α = 0.00042</w:t>
       </w:r>
       <w:r>
         <w:rPr>
@@ -3869,32 +3780,23 @@
           <w:rFonts w:ascii="Lucida Console" w:hAnsi="Lucida Console"/>
           <w:color w:val="000000"/>
         </w:rPr>
-        <w:t>Initial</w:t>
-      </w:r>
+        <w:t xml:space="preserve">   </w:t>
+      </w:r>
+      <w:proofErr w:type="gramStart"/>
       <w:r>
         <w:rPr>
           <w:rFonts w:ascii="Lucida Console" w:hAnsi="Lucida Console"/>
           <w:color w:val="000000"/>
         </w:rPr>
-        <w:t xml:space="preserve">: </w:t>
-      </w:r>
-      <w:proofErr w:type="spellStart"/>
-      <w:proofErr w:type="gramStart"/>
+        <w:t>intercept</w:t>
+      </w:r>
+      <w:proofErr w:type="gramEnd"/>
       <w:r>
         <w:rPr>
           <w:rFonts w:ascii="Lucida Console" w:hAnsi="Lucida Console"/>
           <w:color w:val="000000"/>
         </w:rPr>
-        <w:t>wo</w:t>
-      </w:r>
-      <w:proofErr w:type="spellEnd"/>
-      <w:proofErr w:type="gramEnd"/>
-      <w:r>
-        <w:rPr>
-          <w:rFonts w:ascii="Lucida Console" w:hAnsi="Lucida Console"/>
-          <w:color w:val="000000"/>
-        </w:rPr>
-        <w:t xml:space="preserve"> = 0.000000, w1 = 0.000000, error = 4916.666667</w:t>
+        <w:t xml:space="preserve">     slope    error</w:t>
       </w:r>
     </w:p>
     <w:p>
@@ -3913,25 +3815,7 @@
           <w:rFonts w:ascii="Lucida Console" w:hAnsi="Lucida Console"/>
           <w:color w:val="000000"/>
         </w:rPr>
-        <w:t xml:space="preserve">Iteration 1: </w:t>
-      </w:r>
-      <w:proofErr w:type="spellStart"/>
-      <w:proofErr w:type="gramStart"/>
-      <w:r>
-        <w:rPr>
-          <w:rFonts w:ascii="Lucida Console" w:hAnsi="Lucida Console"/>
-          <w:color w:val="000000"/>
-        </w:rPr>
-        <w:t>wo</w:t>
-      </w:r>
-      <w:proofErr w:type="spellEnd"/>
-      <w:proofErr w:type="gramEnd"/>
-      <w:r>
-        <w:rPr>
-          <w:rFonts w:ascii="Lucida Console" w:hAnsi="Lucida Console"/>
-          <w:color w:val="000000"/>
-        </w:rPr>
-        <w:t xml:space="preserve"> = 0.057400, w1 = 2.688000, error = 4096.443599</w:t>
+        <w:t>1 0.00000000 0.0000000 4916.667</w:t>
       </w:r>
     </w:p>
     <w:p>
@@ -3950,25 +3834,7 @@
           <w:rFonts w:ascii="Lucida Console" w:hAnsi="Lucida Console"/>
           <w:color w:val="000000"/>
         </w:rPr>
-        <w:t xml:space="preserve">Iteration 2: </w:t>
-      </w:r>
-      <w:proofErr w:type="spellStart"/>
-      <w:proofErr w:type="gramStart"/>
-      <w:r>
-        <w:rPr>
-          <w:rFonts w:ascii="Lucida Console" w:hAnsi="Lucida Console"/>
-          <w:color w:val="000000"/>
-        </w:rPr>
-        <w:t>wo</w:t>
-      </w:r>
-      <w:proofErr w:type="spellEnd"/>
-      <w:proofErr w:type="gramEnd"/>
-      <w:r>
-        <w:rPr>
-          <w:rFonts w:ascii="Lucida Console" w:hAnsi="Lucida Console"/>
-          <w:color w:val="000000"/>
-        </w:rPr>
-        <w:t xml:space="preserve"> = 0.016909, w1 = 0.255959, error = 3425.096172</w:t>
+        <w:t>2 0.05740000 2.6880000 4096.444</w:t>
       </w:r>
     </w:p>
     <w:p>
@@ -3987,25 +3853,7 @@
           <w:rFonts w:ascii="Lucida Console" w:hAnsi="Lucida Console"/>
           <w:color w:val="000000"/>
         </w:rPr>
-        <w:t xml:space="preserve">Iteration 3: </w:t>
-      </w:r>
-      <w:proofErr w:type="spellStart"/>
-      <w:proofErr w:type="gramStart"/>
-      <w:r>
-        <w:rPr>
-          <w:rFonts w:ascii="Lucida Console" w:hAnsi="Lucida Console"/>
-          <w:color w:val="000000"/>
-        </w:rPr>
-        <w:t>wo</w:t>
-      </w:r>
-      <w:proofErr w:type="spellEnd"/>
-      <w:proofErr w:type="gramEnd"/>
-      <w:r>
-        <w:rPr>
-          <w:rFonts w:ascii="Lucida Console" w:hAnsi="Lucida Console"/>
-          <w:color w:val="000000"/>
-        </w:rPr>
-        <w:t xml:space="preserve"> = 0.064977, w1 = 2.455998, error = 2875.599701</w:t>
+        <w:t>3 0.01690858 0.2559586 3425.096</w:t>
       </w:r>
     </w:p>
     <w:p>
@@ -4024,25 +3872,7 @@
           <w:rFonts w:ascii="Lucida Console" w:hAnsi="Lucida Console"/>
           <w:color w:val="000000"/>
         </w:rPr>
-        <w:t xml:space="preserve">Iteration 4: </w:t>
-      </w:r>
-      <w:proofErr w:type="spellStart"/>
-      <w:proofErr w:type="gramStart"/>
-      <w:r>
-        <w:rPr>
-          <w:rFonts w:ascii="Lucida Console" w:hAnsi="Lucida Console"/>
-          <w:color w:val="000000"/>
-        </w:rPr>
-        <w:t>wo</w:t>
-      </w:r>
-      <w:proofErr w:type="spellEnd"/>
-      <w:proofErr w:type="gramEnd"/>
-      <w:r>
-        <w:rPr>
-          <w:rFonts w:ascii="Lucida Console" w:hAnsi="Lucida Console"/>
-          <w:color w:val="000000"/>
-        </w:rPr>
-        <w:t xml:space="preserve"> = 0.032925, w1 = 0.465413, error = 2425.835163</w:t>
+        <w:t>4 0.06497749 2.4559979 2875.600</w:t>
       </w:r>
     </w:p>
     <w:p>
@@ -4061,145 +3891,7 @@
           <w:rFonts w:ascii="Lucida Console" w:hAnsi="Lucida Console"/>
           <w:color w:val="000000"/>
         </w:rPr>
-        <w:t xml:space="preserve">Iteration 5: </w:t>
-      </w:r>
-      <w:proofErr w:type="spellStart"/>
-      <w:proofErr w:type="gramStart"/>
-      <w:r>
-        <w:rPr>
-          <w:rFonts w:ascii="Lucida Console" w:hAnsi="Lucida Console"/>
-          <w:color w:val="000000"/>
-        </w:rPr>
-        <w:t>wo</w:t>
-      </w:r>
-      <w:proofErr w:type="spellEnd"/>
-      <w:proofErr w:type="gramEnd"/>
-      <w:r>
-        <w:rPr>
-          <w:rFonts w:ascii="Lucida Console" w:hAnsi="Lucida Console"/>
-          <w:color w:val="000000"/>
-        </w:rPr>
-        <w:t xml:space="preserve"> = 0.073356, w1 = 2.266068, error = 2057.698697</w:t>
-      </w:r>
-    </w:p>
-    <w:p>
-      <w:pPr>
-        <w:shd w:val="clear" w:color="auto" w:fill="FFFFFF"/>
-        <w:tabs>
-          <w:tab w:val="left" w:pos="916"/>
-          <w:tab w:val="left" w:pos="1832"/>
-          <w:tab w:val="left" w:pos="2748"/>
-          <w:tab w:val="left" w:pos="3664"/>
-          <w:tab w:val="left" w:pos="4580"/>
-          <w:tab w:val="left" w:pos="5496"/>
-          <w:tab w:val="left" w:pos="6412"/>
-          <w:tab w:val="left" w:pos="7328"/>
-          <w:tab w:val="left" w:pos="8244"/>
-          <w:tab w:val="left" w:pos="9160"/>
-          <w:tab w:val="left" w:pos="10076"/>
-          <w:tab w:val="left" w:pos="10992"/>
-          <w:tab w:val="left" w:pos="11908"/>
-          <w:tab w:val="left" w:pos="12824"/>
-          <w:tab w:val="left" w:pos="13740"/>
-          <w:tab w:val="left" w:pos="14656"/>
-        </w:tabs>
-        <w:wordWrap w:val="0"/>
-        <w:spacing w:after="0" w:line="225" w:lineRule="atLeast"/>
-        <w:rPr>
-          <w:rFonts w:ascii="Lucida Console" w:eastAsia="Times New Roman" w:hAnsi="Lucida Console" w:cs="Courier New"/>
-          <w:color w:val="000000"/>
-          <w:sz w:val="20"/>
-          <w:szCs w:val="20"/>
-        </w:rPr>
-      </w:pPr>
-      <w:r>
-        <w:rPr>
-          <w:rFonts w:ascii="Lucida Console" w:eastAsia="Times New Roman" w:hAnsi="Lucida Console" w:cs="Courier New"/>
-          <w:color w:val="000000"/>
-          <w:sz w:val="20"/>
-          <w:szCs w:val="20"/>
-        </w:rPr>
-        <w:t>.</w:t>
-      </w:r>
-    </w:p>
-    <w:p>
-      <w:pPr>
-        <w:shd w:val="clear" w:color="auto" w:fill="FFFFFF"/>
-        <w:tabs>
-          <w:tab w:val="left" w:pos="916"/>
-          <w:tab w:val="left" w:pos="1832"/>
-          <w:tab w:val="left" w:pos="2748"/>
-          <w:tab w:val="left" w:pos="3664"/>
-          <w:tab w:val="left" w:pos="4580"/>
-          <w:tab w:val="left" w:pos="5496"/>
-          <w:tab w:val="left" w:pos="6412"/>
-          <w:tab w:val="left" w:pos="7328"/>
-          <w:tab w:val="left" w:pos="8244"/>
-          <w:tab w:val="left" w:pos="9160"/>
-          <w:tab w:val="left" w:pos="10076"/>
-          <w:tab w:val="left" w:pos="10992"/>
-          <w:tab w:val="left" w:pos="11908"/>
-          <w:tab w:val="left" w:pos="12824"/>
-          <w:tab w:val="left" w:pos="13740"/>
-          <w:tab w:val="left" w:pos="14656"/>
-        </w:tabs>
-        <w:wordWrap w:val="0"/>
-        <w:spacing w:after="0" w:line="225" w:lineRule="atLeast"/>
-        <w:rPr>
-          <w:rFonts w:ascii="Lucida Console" w:eastAsia="Times New Roman" w:hAnsi="Lucida Console" w:cs="Courier New"/>
-          <w:color w:val="000000"/>
-          <w:sz w:val="20"/>
-          <w:szCs w:val="20"/>
-        </w:rPr>
-      </w:pPr>
-      <w:r>
-        <w:rPr>
-          <w:rFonts w:ascii="Lucida Console" w:eastAsia="Times New Roman" w:hAnsi="Lucida Console" w:cs="Courier New"/>
-          <w:color w:val="000000"/>
-          <w:sz w:val="20"/>
-          <w:szCs w:val="20"/>
-        </w:rPr>
-        <w:t>.</w:t>
-      </w:r>
-    </w:p>
-    <w:p>
-      <w:pPr>
-        <w:shd w:val="clear" w:color="auto" w:fill="FFFFFF"/>
-        <w:tabs>
-          <w:tab w:val="left" w:pos="916"/>
-          <w:tab w:val="left" w:pos="1832"/>
-          <w:tab w:val="left" w:pos="2748"/>
-          <w:tab w:val="left" w:pos="3664"/>
-          <w:tab w:val="left" w:pos="4580"/>
-          <w:tab w:val="left" w:pos="5496"/>
-          <w:tab w:val="left" w:pos="6412"/>
-          <w:tab w:val="left" w:pos="7328"/>
-          <w:tab w:val="left" w:pos="8244"/>
-          <w:tab w:val="left" w:pos="9160"/>
-          <w:tab w:val="left" w:pos="10076"/>
-          <w:tab w:val="left" w:pos="10992"/>
-          <w:tab w:val="left" w:pos="11908"/>
-          <w:tab w:val="left" w:pos="12824"/>
-          <w:tab w:val="left" w:pos="13740"/>
-          <w:tab w:val="left" w:pos="14656"/>
-        </w:tabs>
-        <w:wordWrap w:val="0"/>
-        <w:spacing w:after="0" w:line="225" w:lineRule="atLeast"/>
-        <w:rPr>
-          <w:rFonts w:ascii="Lucida Console" w:eastAsia="Times New Roman" w:hAnsi="Lucida Console" w:cs="Courier New"/>
-          <w:color w:val="000000"/>
-          <w:sz w:val="20"/>
-          <w:szCs w:val="20"/>
-        </w:rPr>
-      </w:pPr>
-      <w:r>
-        <w:rPr>
-          <w:rFonts w:ascii="Lucida Console" w:eastAsia="Times New Roman" w:hAnsi="Lucida Console" w:cs="Courier New"/>
-          <w:color w:val="000000"/>
-          <w:sz w:val="20"/>
-          <w:szCs w:val="20"/>
-        </w:rPr>
-        <w:t>.</w:t>
+        <w:t>5 0.03292458 0.4654127 2425.835</w:t>
       </w:r>
     </w:p>
     <w:p>
@@ -4218,25 +3910,7 @@
           <w:rFonts w:ascii="Lucida Console" w:hAnsi="Lucida Console"/>
           <w:color w:val="000000"/>
         </w:rPr>
-        <w:t xml:space="preserve">Iteration 80000: </w:t>
-      </w:r>
-      <w:proofErr w:type="spellStart"/>
-      <w:proofErr w:type="gramStart"/>
-      <w:r>
-        <w:rPr>
-          <w:rFonts w:ascii="Lucida Console" w:hAnsi="Lucida Console"/>
-          <w:color w:val="000000"/>
-        </w:rPr>
-        <w:t>wo</w:t>
-      </w:r>
-      <w:proofErr w:type="spellEnd"/>
-      <w:proofErr w:type="gramEnd"/>
-      <w:r>
-        <w:rPr>
-          <w:rFonts w:ascii="Lucida Console" w:hAnsi="Lucida Console"/>
-          <w:color w:val="000000"/>
-        </w:rPr>
-        <w:t xml:space="preserve"> = 41.713874, w1 = 0.614294, error = 100.476191</w:t>
+        <w:t>6 0.07335590 2.2660685 2057.699</w:t>
       </w:r>
     </w:p>
     <w:p>
@@ -4592,16 +4266,7 @@
           <w:sz w:val="29"/>
           <w:szCs w:val="23"/>
         </w:rPr>
-        <w:t>0.0004233926</w:t>
-      </w:r>
-      <w:r>
-        <w:rPr>
-          <w:rFonts w:ascii="Times New Roman" w:hAnsi="Times New Roman" w:cs="Times New Roman"/>
-          <w:color w:val="000000"/>
-          <w:sz w:val="29"/>
-          <w:szCs w:val="23"/>
-        </w:rPr>
-        <w:t>.</w:t>
+        <w:t>0.0004233926.</w:t>
       </w:r>
     </w:p>
     <w:p>
@@ -5089,116 +4754,25 @@
           <w:sz w:val="29"/>
           <w:szCs w:val="23"/>
         </w:rPr>
-        <w:lastRenderedPageBreak/>
-        <w:t xml:space="preserve">In </w:t>
-      </w:r>
-      <w:r>
-        <w:rPr>
-          <w:rFonts w:ascii="Times New Roman" w:hAnsi="Times New Roman" w:cs="Times New Roman"/>
-          <w:color w:val="000000"/>
-          <w:sz w:val="29"/>
-          <w:szCs w:val="23"/>
-        </w:rPr>
-        <w:t>stochastic gradient</w:t>
-      </w:r>
-      <w:r>
-        <w:rPr>
-          <w:rFonts w:ascii="Times New Roman" w:hAnsi="Times New Roman" w:cs="Times New Roman"/>
-          <w:color w:val="000000"/>
-          <w:sz w:val="29"/>
-          <w:szCs w:val="23"/>
-        </w:rPr>
-        <w:t xml:space="preserve"> descent, we </w:t>
-      </w:r>
-      <w:r>
-        <w:rPr>
-          <w:rFonts w:ascii="Times New Roman" w:hAnsi="Times New Roman" w:cs="Times New Roman"/>
-          <w:color w:val="000000"/>
-          <w:sz w:val="29"/>
-          <w:szCs w:val="23"/>
-        </w:rPr>
-        <w:t>use just 1</w:t>
-      </w:r>
-      <w:r>
-        <w:rPr>
-          <w:rFonts w:ascii="Times New Roman" w:hAnsi="Times New Roman" w:cs="Times New Roman"/>
-          <w:color w:val="000000"/>
-          <w:sz w:val="29"/>
-          <w:szCs w:val="23"/>
-        </w:rPr>
-        <w:t xml:space="preserve"> </w:t>
-      </w:r>
-      <w:r>
-        <w:rPr>
-          <w:rFonts w:ascii="Times New Roman" w:hAnsi="Times New Roman" w:cs="Times New Roman"/>
-          <w:color w:val="000000"/>
-          <w:sz w:val="29"/>
-          <w:szCs w:val="23"/>
-        </w:rPr>
-        <w:t>random input</w:t>
-      </w:r>
-      <w:r>
-        <w:rPr>
-          <w:rFonts w:ascii="Times New Roman" w:hAnsi="Times New Roman" w:cs="Times New Roman"/>
-          <w:color w:val="000000"/>
-          <w:sz w:val="29"/>
-          <w:szCs w:val="23"/>
-        </w:rPr>
-        <w:t xml:space="preserve"> </w:t>
-      </w:r>
-      <w:r>
-        <w:rPr>
-          <w:rFonts w:ascii="Times New Roman" w:hAnsi="Times New Roman" w:cs="Times New Roman"/>
-          <w:color w:val="000000"/>
-          <w:sz w:val="29"/>
-          <w:szCs w:val="23"/>
-        </w:rPr>
-        <w:t xml:space="preserve">in each iteration </w:t>
-      </w:r>
-      <w:r>
-        <w:rPr>
-          <w:rFonts w:ascii="Times New Roman" w:hAnsi="Times New Roman" w:cs="Times New Roman"/>
-          <w:color w:val="000000"/>
-          <w:sz w:val="29"/>
-          <w:szCs w:val="23"/>
-        </w:rPr>
-        <w:t>to compute the partial derivatives. Assuming α = 0.</w:t>
-      </w:r>
-      <w:r>
-        <w:rPr>
-          <w:rFonts w:ascii="Times New Roman" w:hAnsi="Times New Roman" w:cs="Times New Roman"/>
-          <w:color w:val="000000"/>
-          <w:sz w:val="29"/>
-          <w:szCs w:val="23"/>
-        </w:rPr>
-        <w:t xml:space="preserve"> </w:t>
-      </w:r>
-      <w:r>
-        <w:rPr>
-          <w:rFonts w:ascii="Times New Roman" w:hAnsi="Times New Roman" w:cs="Times New Roman"/>
-          <w:color w:val="000000"/>
-          <w:sz w:val="29"/>
-          <w:szCs w:val="23"/>
-        </w:rPr>
-        <w:t>00007</w:t>
-      </w:r>
-      <w:r>
-        <w:rPr>
-          <w:rFonts w:ascii="Times New Roman" w:hAnsi="Times New Roman" w:cs="Times New Roman"/>
-          <w:color w:val="000000"/>
-          <w:sz w:val="29"/>
-          <w:szCs w:val="23"/>
-        </w:rPr>
-        <w:t xml:space="preserve">. </w:t>
-      </w:r>
-      <w:r>
-        <w:rPr>
-          <w:rFonts w:ascii="Times New Roman" w:hAnsi="Times New Roman" w:cs="Times New Roman"/>
-          <w:color w:val="000000"/>
-          <w:sz w:val="29"/>
-          <w:szCs w:val="23"/>
-        </w:rPr>
-        <w:t>Using n = 1 since we use only 1 input</w:t>
+        <w:t>In stochastic gradient descent, we use just 1 random input in each iteration to compute the partial derivatives. Assuming α = 0.</w:t>
+      </w:r>
+      <w:r>
+        <w:rPr>
+          <w:rFonts w:ascii="Times New Roman" w:hAnsi="Times New Roman" w:cs="Times New Roman"/>
+          <w:color w:val="000000"/>
+          <w:sz w:val="29"/>
+          <w:szCs w:val="23"/>
+        </w:rPr>
+        <w:t>00042</w:t>
+      </w:r>
+      <w:r>
+        <w:rPr>
+          <w:rFonts w:ascii="Times New Roman" w:hAnsi="Times New Roman" w:cs="Times New Roman"/>
+          <w:color w:val="000000"/>
+          <w:sz w:val="29"/>
+          <w:szCs w:val="23"/>
+        </w:rPr>
+        <w:t>. Using n = 1 since we use only 1 input</w:t>
       </w:r>
       <w:r>
         <w:rPr>
@@ -5300,16 +4874,7 @@
           <w:sz w:val="29"/>
           <w:szCs w:val="23"/>
         </w:rPr>
-        <w:t xml:space="preserve"> </w:t>
-      </w:r>
-      <w:r>
-        <w:rPr>
-          <w:rFonts w:ascii="Times New Roman" w:hAnsi="Times New Roman" w:cs="Times New Roman"/>
-          <w:color w:val="000000"/>
-          <w:sz w:val="29"/>
-          <w:szCs w:val="23"/>
-        </w:rPr>
-        <w:t>00007</w:t>
+        <w:t>00042</w:t>
       </w:r>
       <w:r>
         <w:rPr>
@@ -5319,6 +4884,61 @@
           <w:szCs w:val="23"/>
         </w:rPr>
         <w:t>*[</w:t>
+      </w:r>
+      <w:r>
+        <w:rPr>
+          <w:rFonts w:ascii="Times New Roman" w:eastAsiaTheme="minorEastAsia" w:hAnsi="Times New Roman" w:cs="Times New Roman"/>
+          <w:color w:val="000000"/>
+          <w:sz w:val="29"/>
+          <w:szCs w:val="23"/>
+        </w:rPr>
+        <w:t>(</w:t>
+      </w:r>
+      <m:oMath>
+        <m:f>
+          <m:fPr>
+            <m:ctrlPr>
+              <w:rPr>
+                <w:rFonts w:ascii="Cambria Math" w:hAnsi="Cambria Math" w:cs="Times New Roman"/>
+                <w:i/>
+                <w:color w:val="000000"/>
+                <w:sz w:val="29"/>
+                <w:szCs w:val="23"/>
+              </w:rPr>
+            </m:ctrlPr>
+          </m:fPr>
+          <m:num>
+            <m:r>
+              <w:rPr>
+                <w:rFonts w:ascii="Cambria Math" w:hAnsi="Cambria Math" w:cs="Times New Roman"/>
+                <w:color w:val="000000"/>
+                <w:sz w:val="29"/>
+                <w:szCs w:val="23"/>
+              </w:rPr>
+              <m:t>1</m:t>
+            </m:r>
+          </m:num>
+          <m:den>
+            <m:r>
+              <w:rPr>
+                <w:rFonts w:ascii="Cambria Math" w:hAnsi="Cambria Math" w:cs="Times New Roman"/>
+                <w:color w:val="000000"/>
+                <w:sz w:val="29"/>
+                <w:szCs w:val="23"/>
+              </w:rPr>
+              <m:t>6</m:t>
+            </m:r>
+          </m:den>
+        </m:f>
+      </m:oMath>
+      <w:r>
+        <w:rPr>
+          <w:rFonts w:ascii="Times New Roman" w:eastAsiaTheme="minorEastAsia" w:hAnsi="Times New Roman" w:cs="Times New Roman"/>
+          <w:color w:val="000000"/>
+          <w:sz w:val="29"/>
+          <w:szCs w:val="23"/>
+        </w:rPr>
+        <w:t xml:space="preserve"> ) * </w:t>
       </w:r>
       <w:r>
         <w:rPr>
@@ -5547,16 +5167,7 @@
           <w:sz w:val="29"/>
           <w:szCs w:val="23"/>
         </w:rPr>
-        <w:t xml:space="preserve"> </w:t>
-      </w:r>
-      <w:r>
-        <w:rPr>
-          <w:rFonts w:ascii="Times New Roman" w:hAnsi="Times New Roman" w:cs="Times New Roman"/>
-          <w:color w:val="000000"/>
-          <w:sz w:val="29"/>
-          <w:szCs w:val="23"/>
-        </w:rPr>
-        <w:t>00007</w:t>
+        <w:t>00042</w:t>
       </w:r>
       <w:r>
         <w:rPr>
@@ -5566,6 +5177,61 @@
           <w:szCs w:val="23"/>
         </w:rPr>
         <w:t>*[</w:t>
+      </w:r>
+      <w:r>
+        <w:rPr>
+          <w:rFonts w:ascii="Times New Roman" w:eastAsiaTheme="minorEastAsia" w:hAnsi="Times New Roman" w:cs="Times New Roman"/>
+          <w:color w:val="000000"/>
+          <w:sz w:val="29"/>
+          <w:szCs w:val="23"/>
+        </w:rPr>
+        <w:t>(</w:t>
+      </w:r>
+      <m:oMath>
+        <m:f>
+          <m:fPr>
+            <m:ctrlPr>
+              <w:rPr>
+                <w:rFonts w:ascii="Cambria Math" w:hAnsi="Cambria Math" w:cs="Times New Roman"/>
+                <w:i/>
+                <w:color w:val="000000"/>
+                <w:sz w:val="29"/>
+                <w:szCs w:val="23"/>
+              </w:rPr>
+            </m:ctrlPr>
+          </m:fPr>
+          <m:num>
+            <m:r>
+              <w:rPr>
+                <w:rFonts w:ascii="Cambria Math" w:hAnsi="Cambria Math" w:cs="Times New Roman"/>
+                <w:color w:val="000000"/>
+                <w:sz w:val="29"/>
+                <w:szCs w:val="23"/>
+              </w:rPr>
+              <m:t>1</m:t>
+            </m:r>
+          </m:num>
+          <m:den>
+            <m:r>
+              <w:rPr>
+                <w:rFonts w:ascii="Cambria Math" w:hAnsi="Cambria Math" w:cs="Times New Roman"/>
+                <w:color w:val="000000"/>
+                <w:sz w:val="29"/>
+                <w:szCs w:val="23"/>
+              </w:rPr>
+              <m:t>6</m:t>
+            </m:r>
+          </m:den>
+        </m:f>
+      </m:oMath>
+      <w:r>
+        <w:rPr>
+          <w:rFonts w:ascii="Times New Roman" w:eastAsiaTheme="minorEastAsia" w:hAnsi="Times New Roman" w:cs="Times New Roman"/>
+          <w:color w:val="000000"/>
+          <w:sz w:val="29"/>
+          <w:szCs w:val="23"/>
+        </w:rPr>
+        <w:t xml:space="preserve"> ) * </w:t>
       </w:r>
       <w:r>
         <w:rPr>
@@ -6034,16 +5700,16 @@
           <w:sz w:val="29"/>
           <w:szCs w:val="23"/>
         </w:rPr>
-        <w:t xml:space="preserve"> </w:t>
-      </w:r>
-      <w:r>
-        <w:rPr>
-          <w:rFonts w:ascii="Times New Roman" w:hAnsi="Times New Roman" w:cs="Times New Roman"/>
-          <w:color w:val="000000"/>
-          <w:sz w:val="29"/>
-          <w:szCs w:val="23"/>
-        </w:rPr>
-        <w:t>00007.</w:t>
+        <w:t>00042</w:t>
+      </w:r>
+      <w:r>
+        <w:rPr>
+          <w:rFonts w:ascii="Times New Roman" w:hAnsi="Times New Roman" w:cs="Times New Roman"/>
+          <w:color w:val="000000"/>
+          <w:sz w:val="29"/>
+          <w:szCs w:val="23"/>
+        </w:rPr>
+        <w:t>.</w:t>
       </w:r>
     </w:p>
     <w:p>
@@ -6076,25 +5742,23 @@
           <w:rFonts w:ascii="Lucida Console" w:hAnsi="Lucida Console"/>
           <w:color w:val="000000"/>
         </w:rPr>
-        <w:t xml:space="preserve">Initial: </w:t>
-      </w:r>
-      <w:proofErr w:type="spellStart"/>
+        <w:t xml:space="preserve">   </w:t>
+      </w:r>
       <w:proofErr w:type="gramStart"/>
       <w:r>
         <w:rPr>
           <w:rFonts w:ascii="Lucida Console" w:hAnsi="Lucida Console"/>
           <w:color w:val="000000"/>
         </w:rPr>
-        <w:t>wo</w:t>
-      </w:r>
-      <w:proofErr w:type="spellEnd"/>
+        <w:t>intercept</w:t>
+      </w:r>
       <w:proofErr w:type="gramEnd"/>
       <w:r>
         <w:rPr>
           <w:rFonts w:ascii="Lucida Console" w:hAnsi="Lucida Console"/>
           <w:color w:val="000000"/>
         </w:rPr>
-        <w:t xml:space="preserve"> = 0.000000, w1 = 0.000000, error = 4916.666667</w:t>
+        <w:t xml:space="preserve">     slope     error</w:t>
       </w:r>
     </w:p>
     <w:p>
@@ -6113,25 +5777,7 @@
           <w:rFonts w:ascii="Lucida Console" w:hAnsi="Lucida Console"/>
           <w:color w:val="000000"/>
         </w:rPr>
-        <w:t xml:space="preserve">Iteration 1: </w:t>
-      </w:r>
-      <w:proofErr w:type="spellStart"/>
-      <w:proofErr w:type="gramStart"/>
-      <w:r>
-        <w:rPr>
-          <w:rFonts w:ascii="Lucida Console" w:hAnsi="Lucida Console"/>
-          <w:color w:val="000000"/>
-        </w:rPr>
-        <w:t>wo</w:t>
-      </w:r>
-      <w:proofErr w:type="spellEnd"/>
-      <w:proofErr w:type="gramEnd"/>
-      <w:r>
-        <w:rPr>
-          <w:rFonts w:ascii="Lucida Console" w:hAnsi="Lucida Console"/>
-          <w:color w:val="000000"/>
-        </w:rPr>
-        <w:t xml:space="preserve"> = 0.009800, w1 = 0.392000, error = 2755.165435</w:t>
+        <w:t>1 0.00000000 0.0000000 4916.6667</w:t>
       </w:r>
     </w:p>
     <w:p>
@@ -6150,25 +5796,7 @@
           <w:rFonts w:ascii="Lucida Console" w:hAnsi="Lucida Console"/>
           <w:color w:val="000000"/>
         </w:rPr>
-        <w:t xml:space="preserve">Iteration 2: </w:t>
-      </w:r>
-      <w:proofErr w:type="spellStart"/>
-      <w:proofErr w:type="gramStart"/>
-      <w:r>
-        <w:rPr>
-          <w:rFonts w:ascii="Lucida Console" w:hAnsi="Lucida Console"/>
-          <w:color w:val="000000"/>
-        </w:rPr>
-        <w:t>wo</w:t>
-      </w:r>
-      <w:proofErr w:type="spellEnd"/>
-      <w:proofErr w:type="gramEnd"/>
-      <w:r>
-        <w:rPr>
-          <w:rFonts w:ascii="Lucida Console" w:hAnsi="Lucida Console"/>
-          <w:color w:val="000000"/>
-        </w:rPr>
-        <w:t xml:space="preserve"> = 0.016552, w1 = 0.594567, error = 1911.318664</w:t>
+        <w:t>2 0.00980000 0.3920000 2755.1654</w:t>
       </w:r>
     </w:p>
     <w:p>
@@ -6187,25 +5815,7 @@
           <w:rFonts w:ascii="Lucida Console" w:hAnsi="Lucida Console"/>
           <w:color w:val="000000"/>
         </w:rPr>
-        <w:t xml:space="preserve">Iteration 3: </w:t>
-      </w:r>
-      <w:proofErr w:type="spellStart"/>
-      <w:proofErr w:type="gramStart"/>
-      <w:r>
-        <w:rPr>
-          <w:rFonts w:ascii="Lucida Console" w:hAnsi="Lucida Console"/>
-          <w:color w:val="000000"/>
-        </w:rPr>
-        <w:t>wo</w:t>
-      </w:r>
-      <w:proofErr w:type="spellEnd"/>
-      <w:proofErr w:type="gramEnd"/>
-      <w:r>
-        <w:rPr>
-          <w:rFonts w:ascii="Lucida Console" w:hAnsi="Lucida Console"/>
-          <w:color w:val="000000"/>
-        </w:rPr>
-        <w:t xml:space="preserve"> = 0.022756, w1 = 0.966766, error = 846.670632</w:t>
+        <w:t>3 0.01655223 0.5945668 1911.3187</w:t>
       </w:r>
     </w:p>
     <w:p>
@@ -6224,26 +5834,45 @@
           <w:rFonts w:ascii="Lucida Console" w:hAnsi="Lucida Console"/>
           <w:color w:val="000000"/>
         </w:rPr>
-        <w:t xml:space="preserve">Iteration 4: </w:t>
-      </w:r>
-      <w:proofErr w:type="spellStart"/>
+        <w:t xml:space="preserve">4 0.02275555 </w:t>
+      </w:r>
       <w:proofErr w:type="gramStart"/>
       <w:r>
         <w:rPr>
           <w:rFonts w:ascii="Lucida Console" w:hAnsi="Lucida Console"/>
           <w:color w:val="000000"/>
         </w:rPr>
-        <w:t>wo</w:t>
-      </w:r>
-      <w:proofErr w:type="spellEnd"/>
+        <w:t>0.9667661  846.6706</w:t>
+      </w:r>
       <w:proofErr w:type="gramEnd"/>
-      <w:r>
+    </w:p>
+    <w:p>
+      <w:pPr>
+        <w:pStyle w:val="HTMLPreformatted"/>
+        <w:shd w:val="clear" w:color="auto" w:fill="FFFFFF"/>
+        <w:wordWrap w:val="0"/>
+        <w:spacing w:line="225" w:lineRule="atLeast"/>
         <w:rPr>
           <w:rFonts w:ascii="Lucida Console" w:hAnsi="Lucida Console"/>
           <w:color w:val="000000"/>
         </w:rPr>
-        <w:t xml:space="preserve"> = 0.026999, w1 = 1.009200, error = 765.025018</w:t>
-      </w:r>
+      </w:pPr>
+      <w:r>
+        <w:rPr>
+          <w:rFonts w:ascii="Lucida Console" w:hAnsi="Lucida Console"/>
+          <w:color w:val="000000"/>
+        </w:rPr>
+        <w:t xml:space="preserve">5 0.02699889 </w:t>
+      </w:r>
+      <w:proofErr w:type="gramStart"/>
+      <w:r>
+        <w:rPr>
+          <w:rFonts w:ascii="Lucida Console" w:hAnsi="Lucida Console"/>
+          <w:color w:val="000000"/>
+        </w:rPr>
+        <w:t>1.0091995  765.0250</w:t>
+      </w:r>
+      <w:proofErr w:type="gramEnd"/>
     </w:p>
     <w:p>
       <w:pPr>
@@ -6715,25 +6344,7 @@
           <w:sz w:val="29"/>
           <w:szCs w:val="23"/>
         </w:rPr>
-        <w:t xml:space="preserve">In </w:t>
-      </w:r>
-      <w:r>
-        <w:rPr>
-          <w:rFonts w:ascii="Times New Roman" w:hAnsi="Times New Roman" w:cs="Times New Roman"/>
-          <w:color w:val="000000"/>
-          <w:sz w:val="29"/>
-          <w:szCs w:val="23"/>
-        </w:rPr>
-        <w:t>stochastic mini-</w:t>
-      </w:r>
-      <w:r>
-        <w:rPr>
-          <w:rFonts w:ascii="Times New Roman" w:hAnsi="Times New Roman" w:cs="Times New Roman"/>
-          <w:color w:val="000000"/>
-          <w:sz w:val="29"/>
-          <w:szCs w:val="23"/>
-        </w:rPr>
-        <w:t xml:space="preserve">batch descent, we </w:t>
+        <w:t xml:space="preserve">In stochastic mini-batch descent, we </w:t>
       </w:r>
       <w:r>
         <w:rPr>
@@ -6751,16 +6362,7 @@
           <w:sz w:val="29"/>
           <w:szCs w:val="23"/>
         </w:rPr>
-        <w:t xml:space="preserve"> a subset k=batch size of</w:t>
-      </w:r>
-      <w:r>
-        <w:rPr>
-          <w:rFonts w:ascii="Times New Roman" w:hAnsi="Times New Roman" w:cs="Times New Roman"/>
-          <w:color w:val="000000"/>
-          <w:sz w:val="29"/>
-          <w:szCs w:val="23"/>
-        </w:rPr>
-        <w:t xml:space="preserve"> inputs </w:t>
+        <w:t xml:space="preserve"> a subset k=batch size of inputs </w:t>
       </w:r>
       <w:r>
         <w:rPr>
@@ -6796,34 +6398,16 @@
           <w:sz w:val="29"/>
           <w:szCs w:val="23"/>
         </w:rPr>
-        <w:t>00007</w:t>
-      </w:r>
-      <w:r>
-        <w:rPr>
-          <w:rFonts w:ascii="Times New Roman" w:hAnsi="Times New Roman" w:cs="Times New Roman"/>
-          <w:color w:val="000000"/>
-          <w:sz w:val="29"/>
-          <w:szCs w:val="23"/>
-        </w:rPr>
-        <w:t xml:space="preserve">. </w:t>
-      </w:r>
-      <w:r>
-        <w:rPr>
-          <w:rFonts w:ascii="Times New Roman" w:hAnsi="Times New Roman" w:cs="Times New Roman"/>
-          <w:color w:val="000000"/>
-          <w:sz w:val="29"/>
-          <w:szCs w:val="23"/>
-        </w:rPr>
-        <w:t>Given batch size of k = 3</w:t>
-      </w:r>
-      <w:r>
-        <w:rPr>
-          <w:rFonts w:ascii="Times New Roman" w:hAnsi="Times New Roman" w:cs="Times New Roman"/>
-          <w:color w:val="000000"/>
-          <w:sz w:val="29"/>
-          <w:szCs w:val="23"/>
-        </w:rPr>
-        <w:t>. So, we have</w:t>
+        <w:t>00042</w:t>
+      </w:r>
+      <w:r>
+        <w:rPr>
+          <w:rFonts w:ascii="Times New Roman" w:hAnsi="Times New Roman" w:cs="Times New Roman"/>
+          <w:color w:val="000000"/>
+          <w:sz w:val="29"/>
+          <w:szCs w:val="23"/>
+        </w:rPr>
+        <w:t>. Given batch size of k = 3. So, we have</w:t>
       </w:r>
     </w:p>
     <w:p>
@@ -6907,16 +6491,7 @@
           <w:sz w:val="29"/>
           <w:szCs w:val="23"/>
         </w:rPr>
-        <w:t xml:space="preserve"> </w:t>
-      </w:r>
-      <w:r>
-        <w:rPr>
-          <w:rFonts w:ascii="Times New Roman" w:hAnsi="Times New Roman" w:cs="Times New Roman"/>
-          <w:color w:val="000000"/>
-          <w:sz w:val="29"/>
-          <w:szCs w:val="23"/>
-        </w:rPr>
-        <w:t>00007</w:t>
+        <w:t>00042</w:t>
       </w:r>
       <w:r>
         <w:rPr>
@@ -6959,7 +6534,7 @@
                 <w:sz w:val="29"/>
                 <w:szCs w:val="23"/>
               </w:rPr>
-              <m:t>3</m:t>
+              <m:t>6</m:t>
             </m:r>
           </m:den>
         </m:f>
@@ -7229,16 +6804,7 @@
           <w:sz w:val="29"/>
           <w:szCs w:val="23"/>
         </w:rPr>
-        <w:t xml:space="preserve"> </w:t>
-      </w:r>
-      <w:r>
-        <w:rPr>
-          <w:rFonts w:ascii="Times New Roman" w:hAnsi="Times New Roman" w:cs="Times New Roman"/>
-          <w:color w:val="000000"/>
-          <w:sz w:val="29"/>
-          <w:szCs w:val="23"/>
-        </w:rPr>
-        <w:t>00007</w:t>
+        <w:t>00042</w:t>
       </w:r>
       <w:r>
         <w:rPr>
@@ -7281,7 +6847,7 @@
                 <w:sz w:val="29"/>
                 <w:szCs w:val="23"/>
               </w:rPr>
-              <m:t>3</m:t>
+              <m:t>6</m:t>
             </m:r>
           </m:den>
         </m:f>
@@ -7623,45 +7189,34 @@
           <w:sz w:val="29"/>
           <w:szCs w:val="23"/>
         </w:rPr>
-        <w:t>batch gradient descent algorithm for 3 iterations. For each iteration, show the error value and updated weights. Assume initial values of (w0</w:t>
-      </w:r>
-      <w:proofErr w:type="gramStart"/>
-      <w:r>
-        <w:rPr>
-          <w:rFonts w:ascii="Times New Roman" w:hAnsi="Times New Roman" w:cs="Times New Roman"/>
-          <w:color w:val="000000"/>
-          <w:sz w:val="29"/>
-          <w:szCs w:val="23"/>
-        </w:rPr>
-        <w:t>,w1</w:t>
-      </w:r>
-      <w:proofErr w:type="gramEnd"/>
-      <w:r>
-        <w:rPr>
-          <w:rFonts w:ascii="Times New Roman" w:hAnsi="Times New Roman" w:cs="Times New Roman"/>
-          <w:color w:val="000000"/>
-          <w:sz w:val="29"/>
-          <w:szCs w:val="23"/>
-        </w:rPr>
-        <w:t>) as (0,0) and random batches o</w:t>
-      </w:r>
-      <w:r>
-        <w:rPr>
-          <w:rFonts w:ascii="Times New Roman" w:hAnsi="Times New Roman" w:cs="Times New Roman"/>
-          <w:color w:val="000000"/>
-          <w:sz w:val="29"/>
-          <w:szCs w:val="23"/>
-        </w:rPr>
-        <w:t>f size 3 as follows - (1,4,5), (2,3</w:t>
-      </w:r>
-      <w:r>
-        <w:rPr>
-          <w:rFonts w:ascii="Times New Roman" w:hAnsi="Times New Roman" w:cs="Times New Roman"/>
-          <w:color w:val="000000"/>
-          <w:sz w:val="29"/>
-          <w:szCs w:val="23"/>
-        </w:rPr>
-        <w:t xml:space="preserve">,6) across iterations. </w:t>
+        <w:t>batch gradient descent algorithm for 3 iterations. For each iteration, show the error value and updated weights. Assume initial values of (w0,w1) as (0,0) and random batches o</w:t>
+      </w:r>
+      <w:r>
+        <w:rPr>
+          <w:rFonts w:ascii="Times New Roman" w:hAnsi="Times New Roman" w:cs="Times New Roman"/>
+          <w:color w:val="000000"/>
+          <w:sz w:val="29"/>
+          <w:szCs w:val="23"/>
+        </w:rPr>
+        <w:t xml:space="preserve">f size 3 as follows - (1,4,5), </w:t>
+      </w:r>
+      <w:r>
+        <w:rPr>
+          <w:rFonts w:ascii="Times New Roman" w:hAnsi="Times New Roman" w:cs="Times New Roman"/>
+          <w:color w:val="000000"/>
+          <w:sz w:val="29"/>
+          <w:szCs w:val="23"/>
+        </w:rPr>
+        <w:t>(2,1,6), (3,4,5)</w:t>
+      </w:r>
+      <w:r>
+        <w:rPr>
+          <w:rFonts w:ascii="Times New Roman" w:hAnsi="Times New Roman" w:cs="Times New Roman"/>
+          <w:color w:val="000000"/>
+          <w:sz w:val="29"/>
+          <w:szCs w:val="23"/>
+        </w:rPr>
+        <w:t xml:space="preserve"> across iterations. </w:t>
       </w:r>
     </w:p>
     <w:p>
@@ -7800,16 +7355,16 @@
           <w:sz w:val="29"/>
           <w:szCs w:val="23"/>
         </w:rPr>
-        <w:t xml:space="preserve"> </w:t>
-      </w:r>
-      <w:r>
-        <w:rPr>
-          <w:rFonts w:ascii="Times New Roman" w:hAnsi="Times New Roman" w:cs="Times New Roman"/>
-          <w:color w:val="000000"/>
-          <w:sz w:val="29"/>
-          <w:szCs w:val="23"/>
-        </w:rPr>
-        <w:t>00007.</w:t>
+        <w:t>00042</w:t>
+      </w:r>
+      <w:r>
+        <w:rPr>
+          <w:rFonts w:ascii="Times New Roman" w:hAnsi="Times New Roman" w:cs="Times New Roman"/>
+          <w:color w:val="000000"/>
+          <w:sz w:val="29"/>
+          <w:szCs w:val="23"/>
+        </w:rPr>
+        <w:t>.</w:t>
       </w:r>
     </w:p>
     <w:p>
@@ -7842,25 +7397,23 @@
           <w:rFonts w:ascii="Lucida Console" w:hAnsi="Lucida Console"/>
           <w:color w:val="000000"/>
         </w:rPr>
-        <w:t xml:space="preserve">Initial: </w:t>
-      </w:r>
-      <w:proofErr w:type="spellStart"/>
+        <w:t xml:space="preserve">    </w:t>
+      </w:r>
       <w:proofErr w:type="gramStart"/>
       <w:r>
         <w:rPr>
           <w:rFonts w:ascii="Lucida Console" w:hAnsi="Lucida Console"/>
           <w:color w:val="000000"/>
         </w:rPr>
-        <w:t>wo</w:t>
-      </w:r>
-      <w:proofErr w:type="spellEnd"/>
+        <w:t>intercept</w:t>
+      </w:r>
       <w:proofErr w:type="gramEnd"/>
       <w:r>
         <w:rPr>
           <w:rFonts w:ascii="Lucida Console" w:hAnsi="Lucida Console"/>
           <w:color w:val="000000"/>
         </w:rPr>
-        <w:t xml:space="preserve"> = 0.000000, w1 = 0.000000, error = 4916.666667</w:t>
+        <w:t xml:space="preserve">    slope     error</w:t>
       </w:r>
     </w:p>
     <w:p>
@@ -7874,30 +7427,21 @@
           <w:color w:val="000000"/>
         </w:rPr>
       </w:pPr>
+      <w:proofErr w:type="gramStart"/>
       <w:r>
         <w:rPr>
           <w:rFonts w:ascii="Lucida Console" w:hAnsi="Lucida Console"/>
           <w:color w:val="000000"/>
         </w:rPr>
-        <w:t xml:space="preserve">Iteration 1: </w:t>
-      </w:r>
-      <w:proofErr w:type="spellStart"/>
-      <w:proofErr w:type="gramStart"/>
+        <w:t>1  0.00000000</w:t>
+      </w:r>
+      <w:proofErr w:type="gramEnd"/>
       <w:r>
         <w:rPr>
           <w:rFonts w:ascii="Lucida Console" w:hAnsi="Lucida Console"/>
           <w:color w:val="000000"/>
         </w:rPr>
-        <w:t>wo</w:t>
-      </w:r>
-      <w:proofErr w:type="spellEnd"/>
-      <w:proofErr w:type="gramEnd"/>
-      <w:r>
-        <w:rPr>
-          <w:rFonts w:ascii="Lucida Console" w:hAnsi="Lucida Console"/>
-          <w:color w:val="000000"/>
-        </w:rPr>
-        <w:t xml:space="preserve"> = 0.029400, w1 = 1.358000, error = 405.014782</w:t>
+        <w:t xml:space="preserve"> 0.000000 4916.6667</w:t>
       </w:r>
     </w:p>
     <w:p>
@@ -7911,30 +7455,21 @@
           <w:color w:val="000000"/>
         </w:rPr>
       </w:pPr>
+      <w:proofErr w:type="gramStart"/>
       <w:r>
         <w:rPr>
           <w:rFonts w:ascii="Lucida Console" w:hAnsi="Lucida Console"/>
           <w:color w:val="000000"/>
         </w:rPr>
-        <w:t xml:space="preserve">Iteration 2: </w:t>
-      </w:r>
-      <w:proofErr w:type="spellStart"/>
-      <w:proofErr w:type="gramStart"/>
+        <w:t>2  0.02940000</w:t>
+      </w:r>
+      <w:proofErr w:type="gramEnd"/>
       <w:r>
         <w:rPr>
           <w:rFonts w:ascii="Lucida Console" w:hAnsi="Lucida Console"/>
           <w:color w:val="000000"/>
         </w:rPr>
-        <w:t>wo</w:t>
-      </w:r>
-      <w:proofErr w:type="spellEnd"/>
-      <w:proofErr w:type="gramEnd"/>
-      <w:r>
-        <w:rPr>
-          <w:rFonts w:ascii="Lucida Console" w:hAnsi="Lucida Console"/>
-          <w:color w:val="000000"/>
-        </w:rPr>
-        <w:t xml:space="preserve"> = 0.030771, w1 = 1.280536, error = 437.264496</w:t>
+        <w:t xml:space="preserve"> 1.358000  405.0148</w:t>
       </w:r>
     </w:p>
     <w:p>
@@ -7948,45 +7483,22 @@
           <w:color w:val="000000"/>
         </w:rPr>
       </w:pPr>
+      <w:proofErr w:type="gramStart"/>
       <w:r>
         <w:rPr>
           <w:rFonts w:ascii="Lucida Console" w:hAnsi="Lucida Console"/>
           <w:color w:val="000000"/>
         </w:rPr>
-        <w:t xml:space="preserve">Iteration 3: </w:t>
-      </w:r>
-      <w:proofErr w:type="spellStart"/>
-      <w:proofErr w:type="gramStart"/>
+        <w:t>3  0.03227445</w:t>
+      </w:r>
+      <w:proofErr w:type="gramEnd"/>
       <w:r>
         <w:rPr>
           <w:rFonts w:ascii="Lucida Console" w:hAnsi="Lucida Console"/>
           <w:color w:val="000000"/>
         </w:rPr>
-        <w:t>wo</w:t>
-      </w:r>
-      <w:proofErr w:type="spellEnd"/>
-      <w:proofErr w:type="gramEnd"/>
-      <w:r>
-        <w:rPr>
-          <w:rFonts w:ascii="Lucida Console" w:hAnsi="Lucida Console"/>
-          <w:color w:val="000000"/>
-        </w:rPr>
-        <w:t xml:space="preserve"> = 0.038645, w1 = 1.526514, error = 428.698257</w:t>
-      </w:r>
-    </w:p>
-    <w:p>
-      <w:pPr>
-        <w:autoSpaceDE w:val="0"/>
-        <w:autoSpaceDN w:val="0"/>
-        <w:adjustRightInd w:val="0"/>
-        <w:spacing w:after="0" w:line="240" w:lineRule="auto"/>
-        <w:rPr>
-          <w:rFonts w:ascii="Times New Roman" w:hAnsi="Times New Roman" w:cs="Times New Roman"/>
-          <w:color w:val="000000"/>
-          <w:sz w:val="29"/>
-          <w:szCs w:val="23"/>
-        </w:rPr>
-      </w:pPr>
+        <w:t xml:space="preserve"> 1.229839  473.0694</w:t>
+      </w:r>
     </w:p>
     <w:p>
       <w:pPr>
@@ -7999,141 +7511,34 @@
           <w:color w:val="000000"/>
         </w:rPr>
       </w:pPr>
-      <w:r>
-        <w:rPr>
-          <w:rFonts w:ascii="Times New Roman" w:hAnsi="Times New Roman" w:cs="Times New Roman"/>
-          <w:color w:val="000000"/>
-          <w:sz w:val="29"/>
-          <w:szCs w:val="23"/>
-        </w:rPr>
-        <w:t xml:space="preserve">Note that we should </w:t>
-      </w:r>
-      <w:r>
-        <w:rPr>
-          <w:rFonts w:ascii="Times New Roman" w:hAnsi="Times New Roman" w:cs="Times New Roman"/>
-          <w:color w:val="FF0000"/>
-          <w:sz w:val="29"/>
-          <w:szCs w:val="23"/>
-        </w:rPr>
-        <w:t>not</w:t>
-      </w:r>
-      <w:r>
-        <w:rPr>
-          <w:rFonts w:ascii="Times New Roman" w:hAnsi="Times New Roman" w:cs="Times New Roman"/>
-          <w:color w:val="FF0000"/>
-          <w:sz w:val="29"/>
-          <w:szCs w:val="23"/>
-        </w:rPr>
-        <w:t xml:space="preserve"> keep using the same set of batches across iterations</w:t>
-      </w:r>
-      <w:r>
-        <w:rPr>
-          <w:rFonts w:ascii="Times New Roman" w:hAnsi="Times New Roman" w:cs="Times New Roman"/>
-          <w:color w:val="000000"/>
-          <w:sz w:val="29"/>
-          <w:szCs w:val="23"/>
-        </w:rPr>
-        <w:t xml:space="preserve"> – (1</w:t>
-      </w:r>
       <w:proofErr w:type="gramStart"/>
       <w:r>
         <w:rPr>
-          <w:rFonts w:ascii="Times New Roman" w:hAnsi="Times New Roman" w:cs="Times New Roman"/>
-          <w:color w:val="000000"/>
-          <w:sz w:val="29"/>
-          <w:szCs w:val="23"/>
-        </w:rPr>
-        <w:t>,4,5</w:t>
+          <w:rFonts w:ascii="Lucida Console" w:hAnsi="Lucida Console"/>
+          <w:color w:val="000000"/>
+        </w:rPr>
+        <w:t>4  0.04003427</w:t>
       </w:r>
       <w:proofErr w:type="gramEnd"/>
       <w:r>
         <w:rPr>
-          <w:rFonts w:ascii="Times New Roman" w:hAnsi="Times New Roman" w:cs="Times New Roman"/>
-          <w:color w:val="000000"/>
-          <w:sz w:val="29"/>
-          <w:szCs w:val="23"/>
-        </w:rPr>
-        <w:t>) and (2,3,6) in an alternating fashion. Otherwise, the values will convergence</w:t>
-      </w:r>
-      <w:r>
-        <w:rPr>
-          <w:rFonts w:ascii="Times New Roman" w:hAnsi="Times New Roman" w:cs="Times New Roman"/>
-          <w:color w:val="000000"/>
-          <w:sz w:val="29"/>
-          <w:szCs w:val="23"/>
-        </w:rPr>
-        <w:t xml:space="preserve"> to the sub-optimal value of </w:t>
-      </w:r>
-      <w:proofErr w:type="spellStart"/>
-      <w:proofErr w:type="gramStart"/>
-      <w:r>
-        <w:rPr>
           <w:rFonts w:ascii="Lucida Console" w:hAnsi="Lucida Console"/>
           <w:color w:val="000000"/>
         </w:rPr>
-        <w:t>wo</w:t>
-      </w:r>
-      <w:proofErr w:type="spellEnd"/>
-      <w:proofErr w:type="gramEnd"/>
-      <w:r>
-        <w:rPr>
-          <w:rFonts w:ascii="Lucida Console" w:hAnsi="Lucida Console"/>
-          <w:color w:val="000000"/>
-        </w:rPr>
-        <w:t xml:space="preserve"> = 42.048718</w:t>
-      </w:r>
-      <w:r>
-        <w:rPr>
-          <w:rFonts w:ascii="Lucida Console" w:hAnsi="Lucida Console"/>
-          <w:color w:val="000000"/>
-        </w:rPr>
-        <w:t xml:space="preserve"> </w:t>
-      </w:r>
-      <w:r>
-        <w:rPr>
-          <w:rFonts w:ascii="Times New Roman" w:hAnsi="Times New Roman" w:cs="Times New Roman"/>
-          <w:color w:val="000000"/>
-          <w:sz w:val="29"/>
-          <w:szCs w:val="23"/>
-        </w:rPr>
-        <w:t xml:space="preserve">and </w:t>
-      </w:r>
-      <w:r>
-        <w:rPr>
-          <w:rFonts w:ascii="Lucida Console" w:hAnsi="Lucida Console"/>
-          <w:color w:val="000000"/>
-        </w:rPr>
-        <w:t>w1 = 0.480035</w:t>
-      </w:r>
-      <w:r>
-        <w:rPr>
-          <w:rFonts w:ascii="Times New Roman" w:hAnsi="Times New Roman" w:cs="Times New Roman"/>
-          <w:color w:val="000000"/>
-          <w:sz w:val="29"/>
-          <w:szCs w:val="23"/>
-        </w:rPr>
-        <w:t xml:space="preserve">, resulting in a sum of   residuals value of </w:t>
-      </w:r>
-      <w:r>
-        <w:rPr>
-          <w:rFonts w:ascii="Lucida Console" w:hAnsi="Lucida Console"/>
-          <w:color w:val="000000"/>
-        </w:rPr>
-        <w:t>32.89858</w:t>
-      </w:r>
-      <w:r>
-        <w:rPr>
-          <w:rFonts w:ascii="Times New Roman" w:hAnsi="Times New Roman" w:cs="Times New Roman"/>
-          <w:color w:val="000000"/>
-          <w:sz w:val="29"/>
-          <w:szCs w:val="23"/>
-        </w:rPr>
-        <w:t>.</w:t>
-      </w:r>
-    </w:p>
-    <w:p>
-      <w:pPr>
-        <w:rPr>
+        <w:t xml:space="preserve"> 1.597395  477.1982</w:t>
+      </w:r>
+    </w:p>
+    <w:p>
+      <w:pPr>
+        <w:autoSpaceDE w:val="0"/>
+        <w:autoSpaceDN w:val="0"/>
+        <w:adjustRightInd w:val="0"/>
+        <w:spacing w:after="0" w:line="240" w:lineRule="auto"/>
+        <w:rPr>
+          <w:rFonts w:ascii="Times New Roman" w:hAnsi="Times New Roman" w:cs="Times New Roman"/>
+          <w:b/>
+          <w:bCs/>
+          <w:color w:val="00B050"/>
           <w:sz w:val="29"/>
           <w:szCs w:val="29"/>
         </w:rPr>
@@ -8414,17 +7819,7 @@
           <w:sz w:val="29"/>
           <w:szCs w:val="29"/>
         </w:rPr>
-        <w:t xml:space="preserve"> = (50</w:t>
-      </w:r>
-      <w:bookmarkStart w:id="0" w:name="_GoBack"/>
-      <w:bookmarkEnd w:id="0"/>
-      <w:r>
-        <w:rPr>
-          <w:rFonts w:ascii="Times New Roman" w:hAnsi="Times New Roman" w:cs="Times New Roman"/>
-          <w:sz w:val="29"/>
-          <w:szCs w:val="29"/>
-        </w:rPr>
-        <w:t>/b) + 2b</w:t>
+        <w:t xml:space="preserve"> = (50/b) + 2b</w:t>
       </w:r>
     </w:p>
     <w:p>

</xml_diff>